<commit_message>
#11 lab3,4 are (probably and hopefully) fully done.
</commit_message>
<xml_diff>
--- a/semester1/2/programming/lab3/Лаб3.docx
+++ b/semester1/2/programming/lab3/Лаб3.docx
@@ -390,16 +390,7 @@
           <w:szCs w:val="28"/>
           <w:lang w:val="uk-UA"/>
         </w:rPr>
-        <w:t xml:space="preserve">                              </w:t>
-      </w:r>
-      <w:r>
-        <w:rPr>
-          <w:rFonts w:ascii="Times New Roman" w:hAnsi="Times New Roman" w:cs="Times New Roman"/>
-          <w:sz w:val="28"/>
-          <w:szCs w:val="28"/>
-          <w:lang w:val="uk-UA"/>
-        </w:rPr>
-        <w:t xml:space="preserve">                                              Виконав:</w:t>
+        <w:t xml:space="preserve">                                                                            Виконав:</w:t>
       </w:r>
     </w:p>
     <w:p>
@@ -477,16 +468,7 @@
           <w:szCs w:val="28"/>
           <w:lang w:val="uk-UA"/>
         </w:rPr>
-        <w:t xml:space="preserve"> І.В                                                                          групи КМ</w:t>
-      </w:r>
-      <w:r>
-        <w:rPr>
-          <w:rFonts w:ascii="Times New Roman" w:hAnsi="Times New Roman" w:cs="Times New Roman"/>
-          <w:sz w:val="28"/>
-          <w:szCs w:val="28"/>
-          <w:lang w:val="uk-UA"/>
-        </w:rPr>
-        <w:t>-175</w:t>
+        <w:t xml:space="preserve"> І.В                                                                          групи КМ-175</w:t>
       </w:r>
     </w:p>
     <w:p>
@@ -581,14 +563,7 @@
           <w:rFonts w:ascii="Times New Roman" w:hAnsi="Times New Roman" w:cs="Times New Roman"/>
           <w:lang w:val="uk-UA"/>
         </w:rPr>
-        <w:t xml:space="preserve"> _________________                                                                                  </w:t>
-      </w:r>
-      <w:r>
-        <w:rPr>
-          <w:rFonts w:ascii="Times New Roman" w:hAnsi="Times New Roman" w:cs="Times New Roman"/>
-          <w:lang w:val="uk-UA"/>
-        </w:rPr>
-        <w:t xml:space="preserve">            _______________</w:t>
+        <w:t xml:space="preserve"> _________________                                                                                              _______________</w:t>
       </w:r>
     </w:p>
     <w:p>
@@ -891,16 +866,7 @@
           <w:szCs w:val="28"/>
           <w:lang w:val="uk-UA"/>
         </w:rPr>
-        <w:t>2.2 Лістинг програми №2………………</w:t>
-      </w:r>
-      <w:r>
-        <w:rPr>
-          <w:rFonts w:ascii="Times New Roman" w:hAnsi="Times New Roman" w:cs="Times New Roman"/>
-          <w:sz w:val="28"/>
-          <w:szCs w:val="28"/>
-          <w:lang w:val="uk-UA"/>
-        </w:rPr>
-        <w:t>………………………………………..7</w:t>
+        <w:t>2.2 Лістинг програми №2………………………………………………………..7</w:t>
       </w:r>
     </w:p>
     <w:p>
@@ -1206,16 +1172,7 @@
           <w:szCs w:val="28"/>
           <w:lang w:val="uk-UA"/>
         </w:rPr>
-        <w:t>Мета роботи: отримати практичні навички по роботі з масивами та оволодіння навичками алгоритмізації і програмування структур із вкладеними циклами, способами введення та виведення матриць, робота з діапазонним та перерахованим</w:t>
-      </w:r>
-      <w:r>
-        <w:rPr>
-          <w:rFonts w:ascii="Times New Roman" w:hAnsi="Times New Roman" w:cs="Times New Roman"/>
-          <w:sz w:val="28"/>
-          <w:szCs w:val="28"/>
-          <w:lang w:val="uk-UA"/>
-        </w:rPr>
-        <w:t xml:space="preserve"> типами даних.</w:t>
+        <w:t>Мета роботи: отримати практичні навички по роботі з масивами та оволодіння навичками алгоритмізації і програмування структур із вкладеними циклами, способами введення та виведення матриць, робота з діапазонним та перерахованим типами даних.</w:t>
       </w:r>
     </w:p>
     <w:p>
@@ -1382,16 +1339,7 @@
           <w:szCs w:val="28"/>
           <w:lang w:val="uk-UA"/>
         </w:rPr>
-        <w:t>Задача</w:t>
-      </w:r>
-      <w:r>
-        <w:rPr>
-          <w:rFonts w:ascii="Times New Roman" w:hAnsi="Times New Roman" w:cs="Times New Roman"/>
-          <w:sz w:val="28"/>
-          <w:szCs w:val="28"/>
-          <w:lang w:val="uk-UA"/>
-        </w:rPr>
-        <w:t xml:space="preserve"> 2: Дана цілочислова квадратна матриця порядку 4. Знайти найменше із значень елементів стовпця, який володіє найбільшою сумою по модулю елементів. Якщо таких стовпчиків декілька, то взяти перший з них.</w:t>
+        <w:t>Задача 2: Дана цілочислова квадратна матриця порядку 4. Знайти найменше із значень елементів стовпця, який володіє найбільшою сумою по модулю елементів. Якщо таких стовпчиків декілька, то взяти перший з них.</w:t>
       </w:r>
     </w:p>
     <w:p>
@@ -1634,7 +1582,7 @@
             <v:path o:extrusionok="f" gradientshapeok="t" o:connecttype="rect"/>
             <o:lock v:ext="edit" aspectratio="t"/>
           </v:shapetype>
-          <v:shape id="_x0000_i1025" type="#_x0000_t75" style="width:178pt;height:620.5pt">
+          <v:shape id="_x0000_i1025" type="#_x0000_t75" style="width:177.95pt;height:620.85pt">
             <v:imagedata r:id="rId8" o:title="31"/>
           </v:shape>
         </w:pict>
@@ -1652,6 +1600,28 @@
     </w:p>
     <w:p>
       <w:pPr>
+        <w:jc w:val="center"/>
+        <w:rPr>
+          <w:rFonts w:ascii="Times New Roman" w:hAnsi="Times New Roman" w:cs="Times New Roman"/>
+          <w:sz w:val="28"/>
+          <w:szCs w:val="28"/>
+        </w:rPr>
+      </w:pPr>
+    </w:p>
+    <w:p>
+      <w:pPr>
+        <w:jc w:val="center"/>
+        <w:rPr>
+          <w:rFonts w:ascii="Times New Roman" w:hAnsi="Times New Roman" w:cs="Times New Roman"/>
+          <w:sz w:val="28"/>
+          <w:szCs w:val="28"/>
+        </w:rPr>
+      </w:pPr>
+      <w:bookmarkStart w:id="1" w:name="_GoBack"/>
+      <w:bookmarkEnd w:id="1"/>
+    </w:p>
+    <w:p>
+      <w:pPr>
         <w:ind w:right="-816"/>
         <w:jc w:val="center"/>
       </w:pPr>
@@ -1661,6 +1631,7 @@
           <w:sz w:val="28"/>
           <w:szCs w:val="28"/>
         </w:rPr>
+        <w:lastRenderedPageBreak/>
         <w:t xml:space="preserve">1.2 Блок-схема до </w:t>
       </w:r>
       <w:r>
@@ -1696,7 +1667,6 @@
           <w:noProof/>
           <w:lang w:val="uk-UA" w:eastAsia="uk-UA"/>
         </w:rPr>
-        <w:lastRenderedPageBreak/>
         <w:drawing>
           <wp:inline distT="0" distB="0" distL="0" distR="0">
             <wp:extent cx="3581400" cy="8532495"/>
@@ -1767,16 +1737,13 @@
           <w:lang w:val="uk-UA"/>
         </w:rPr>
       </w:pPr>
-      <w:bookmarkStart w:id="1" w:name="_GoBack"/>
-      <w:bookmarkEnd w:id="1"/>
-      <w:r>
-        <w:rPr>
-          <w:rFonts w:ascii="Times New Roman" w:hAnsi="Times New Roman" w:cs="Times New Roman"/>
-          <w:sz w:val="28"/>
-          <w:szCs w:val="28"/>
-          <w:lang w:val="uk-UA"/>
-        </w:rPr>
-        <w:lastRenderedPageBreak/>
+      <w:r>
+        <w:rPr>
+          <w:rFonts w:ascii="Times New Roman" w:hAnsi="Times New Roman" w:cs="Times New Roman"/>
+          <w:sz w:val="28"/>
+          <w:szCs w:val="28"/>
+          <w:lang w:val="uk-UA"/>
+        </w:rPr>
         <w:t xml:space="preserve">2.1 </w:t>
       </w:r>
       <w:r>
@@ -1896,7 +1863,6 @@
           <w:szCs w:val="28"/>
           <w:lang w:val="uk-UA"/>
         </w:rPr>
-        <w:lastRenderedPageBreak/>
         <w:t xml:space="preserve">2.2 </w:t>
       </w:r>
       <w:r>
@@ -2025,7 +1991,6 @@
           <w:sz w:val="28"/>
           <w:szCs w:val="28"/>
         </w:rPr>
-        <w:lastRenderedPageBreak/>
         <w:t xml:space="preserve">3.1 </w:t>
       </w:r>
       <w:r>
@@ -2228,7 +2193,6 @@
           <w:sz w:val="28"/>
           <w:szCs w:val="28"/>
         </w:rPr>
-        <w:lastRenderedPageBreak/>
         <w:t xml:space="preserve">3.2 </w:t>
       </w:r>
       <w:r>
@@ -2534,7 +2498,6 @@
           <w:szCs w:val="28"/>
           <w:lang w:val="uk-UA"/>
         </w:rPr>
-        <w:lastRenderedPageBreak/>
         <w:t>Висновок</w:t>
       </w:r>
     </w:p>
@@ -2571,17 +2534,7 @@
           <w:szCs w:val="28"/>
           <w:lang w:val="uk-UA"/>
         </w:rPr>
-        <w:t xml:space="preserve">При виконанні </w:t>
-      </w:r>
-      <w:r>
-        <w:rPr>
-          <w:rFonts w:ascii="Times New Roman" w:hAnsi="Times New Roman"/>
-          <w:color w:val="000000"/>
-          <w:sz w:val="28"/>
-          <w:szCs w:val="28"/>
-          <w:lang w:val="uk-UA"/>
-        </w:rPr>
-        <w:t>даної лабораторної роботи я набув практичних навичок по роботі з масивами та оволодів навичками алгоритмізації і програмування структур із вкладеними циклами, способами введення та виведення матриць, роботою з діапазонним та перерахованим типами даних.</w:t>
+        <w:t>При виконанні даної лабораторної роботи я набув практичних навичок по роботі з масивами та оволодів навичками алгоритмізації і програмування структур із вкладеними циклами, способами введення та виведення матриць, роботою з діапазонним та перерахованим типами даних.</w:t>
       </w:r>
     </w:p>
     <w:p>
@@ -2830,7 +2783,7 @@
           <w:rPr>
             <w:noProof/>
           </w:rPr>
-          <w:t>3</w:t>
+          <w:t>9</w:t>
         </w:r>
         <w:r>
           <w:fldChar w:fldCharType="end"/>
@@ -4011,7 +3964,7 @@
 </file>
 
 <file path=customXml/itemProps1.xml><?xml version="1.0" encoding="utf-8"?>
-<ds:datastoreItem xmlns:ds="http://schemas.openxmlformats.org/officeDocument/2006/customXml" ds:itemID="{17B8683E-F3DE-4AF7-AFE6-8A3A00CEB82F}">
+<ds:datastoreItem xmlns:ds="http://schemas.openxmlformats.org/officeDocument/2006/customXml" ds:itemID="{CC055CC0-5E33-4BAE-A773-B8CC7D929371}">
   <ds:schemaRefs>
     <ds:schemaRef ds:uri="http://schemas.openxmlformats.org/officeDocument/2006/bibliography"/>
   </ds:schemaRefs>

</xml_diff>

<commit_message>
#15 Done lab4 and lab5 (hope)fully.
</commit_message>
<xml_diff>
--- a/semester1/2/programming/lab3/Лаб3.docx
+++ b/semester1/2/programming/lab3/Лаб3.docx
@@ -1,6 +1,6 @@
 
 <file path=word/document.xml><?xml version="1.0" encoding="utf-8"?>
-<w:document xmlns:wpc="http://schemas.microsoft.com/office/word/2010/wordprocessingCanvas" xmlns:cx="http://schemas.microsoft.com/office/drawing/2014/chartex" xmlns:cx1="http://schemas.microsoft.com/office/drawing/2015/9/8/chartex" xmlns:mc="http://schemas.openxmlformats.org/markup-compatibility/2006" xmlns:o="urn:schemas-microsoft-com:office:office" xmlns:r="http://schemas.openxmlformats.org/officeDocument/2006/relationships" xmlns:m="http://schemas.openxmlformats.org/officeDocument/2006/math" xmlns:v="urn:schemas-microsoft-com:vml" xmlns:wp14="http://schemas.microsoft.com/office/word/2010/wordprocessingDrawing" xmlns:wp="http://schemas.openxmlformats.org/drawingml/2006/wordprocessingDrawing" xmlns:w10="urn:schemas-microsoft-com:office:word" xmlns:w="http://schemas.openxmlformats.org/wordprocessingml/2006/main" xmlns:w14="http://schemas.microsoft.com/office/word/2010/wordml" xmlns:w15="http://schemas.microsoft.com/office/word/2012/wordml" xmlns:w16se="http://schemas.microsoft.com/office/word/2015/wordml/symex" xmlns:wpg="http://schemas.microsoft.com/office/word/2010/wordprocessingGroup" xmlns:wpi="http://schemas.microsoft.com/office/word/2010/wordprocessingInk" xmlns:wne="http://schemas.microsoft.com/office/word/2006/wordml" xmlns:wps="http://schemas.microsoft.com/office/word/2010/wordprocessingShape" mc:Ignorable="w14 w15 w16se wp14">
+<w:document xmlns:wpc="http://schemas.microsoft.com/office/word/2010/wordprocessingCanvas" xmlns:cx="http://schemas.microsoft.com/office/drawing/2014/chartex" xmlns:cx1="http://schemas.microsoft.com/office/drawing/2015/9/8/chartex" xmlns:cx2="http://schemas.microsoft.com/office/drawing/2015/10/21/chartex" xmlns:cx3="http://schemas.microsoft.com/office/drawing/2016/5/9/chartex" xmlns:cx4="http://schemas.microsoft.com/office/drawing/2016/5/10/chartex" xmlns:cx5="http://schemas.microsoft.com/office/drawing/2016/5/11/chartex" xmlns:cx6="http://schemas.microsoft.com/office/drawing/2016/5/12/chartex" xmlns:cx7="http://schemas.microsoft.com/office/drawing/2016/5/13/chartex" xmlns:cx8="http://schemas.microsoft.com/office/drawing/2016/5/14/chartex" xmlns:mc="http://schemas.openxmlformats.org/markup-compatibility/2006" xmlns:aink="http://schemas.microsoft.com/office/drawing/2016/ink" xmlns:am3d="http://schemas.microsoft.com/office/drawing/2017/model3d" xmlns:o="urn:schemas-microsoft-com:office:office" xmlns:r="http://schemas.openxmlformats.org/officeDocument/2006/relationships" xmlns:m="http://schemas.openxmlformats.org/officeDocument/2006/math" xmlns:v="urn:schemas-microsoft-com:vml" xmlns:wp14="http://schemas.microsoft.com/office/word/2010/wordprocessingDrawing" xmlns:wp="http://schemas.openxmlformats.org/drawingml/2006/wordprocessingDrawing" xmlns:w10="urn:schemas-microsoft-com:office:word" xmlns:w="http://schemas.openxmlformats.org/wordprocessingml/2006/main" xmlns:w14="http://schemas.microsoft.com/office/word/2010/wordml" xmlns:w15="http://schemas.microsoft.com/office/word/2012/wordml" xmlns:w16cid="http://schemas.microsoft.com/office/word/2016/wordml/cid" xmlns:w16se="http://schemas.microsoft.com/office/word/2015/wordml/symex" xmlns:wpg="http://schemas.microsoft.com/office/word/2010/wordprocessingGroup" xmlns:wpi="http://schemas.microsoft.com/office/word/2010/wordprocessingInk" xmlns:wne="http://schemas.microsoft.com/office/word/2006/wordml" xmlns:wps="http://schemas.microsoft.com/office/word/2010/wordprocessingShape" mc:Ignorable="w14 w15 w16se w16cid wp14">
   <w:body>
     <w:p>
       <w:pPr>
@@ -78,19 +78,8 @@
           <w:szCs w:val="28"/>
           <w:lang w:val="uk-UA"/>
         </w:rPr>
-        <w:t xml:space="preserve">Кафедра інформаційної безпеки та </w:t>
-      </w:r>
-      <w:proofErr w:type="spellStart"/>
-      <w:r>
-        <w:rPr>
-          <w:rFonts w:ascii="Times New Roman" w:hAnsi="Times New Roman" w:cs="Times New Roman"/>
-          <w:sz w:val="28"/>
-          <w:szCs w:val="28"/>
-          <w:lang w:val="uk-UA"/>
-        </w:rPr>
-        <w:t>комп</w:t>
-      </w:r>
-      <w:proofErr w:type="spellEnd"/>
+        <w:t>Кафедра інформаційної безпеки та комп</w:t>
+      </w:r>
       <w:r>
         <w:rPr>
           <w:rFonts w:ascii="Times New Roman" w:hAnsi="Times New Roman" w:cs="Times New Roman"/>
@@ -1582,7 +1571,7 @@
             <v:path o:extrusionok="f" gradientshapeok="t" o:connecttype="rect"/>
             <o:lock v:ext="edit" aspectratio="t"/>
           </v:shapetype>
-          <v:shape id="_x0000_i1025" type="#_x0000_t75" style="width:177.95pt;height:620.85pt">
+          <v:shape id="_x0000_i1025" type="#_x0000_t75" style="width:177.75pt;height:621pt">
             <v:imagedata r:id="rId8" o:title="31"/>
           </v:shape>
         </w:pict>
@@ -1597,31 +1586,31 @@
           <w:szCs w:val="28"/>
         </w:rPr>
       </w:pPr>
-    </w:p>
-    <w:p>
-      <w:pPr>
-        <w:jc w:val="center"/>
-        <w:rPr>
-          <w:rFonts w:ascii="Times New Roman" w:hAnsi="Times New Roman" w:cs="Times New Roman"/>
-          <w:sz w:val="28"/>
-          <w:szCs w:val="28"/>
-        </w:rPr>
-      </w:pPr>
-    </w:p>
-    <w:p>
-      <w:pPr>
-        <w:jc w:val="center"/>
-        <w:rPr>
-          <w:rFonts w:ascii="Times New Roman" w:hAnsi="Times New Roman" w:cs="Times New Roman"/>
-          <w:sz w:val="28"/>
-          <w:szCs w:val="28"/>
-        </w:rPr>
-      </w:pPr>
       <w:bookmarkStart w:id="1" w:name="_GoBack"/>
       <w:bookmarkEnd w:id="1"/>
     </w:p>
     <w:p>
       <w:pPr>
+        <w:jc w:val="center"/>
+        <w:rPr>
+          <w:rFonts w:ascii="Times New Roman" w:hAnsi="Times New Roman" w:cs="Times New Roman"/>
+          <w:sz w:val="28"/>
+          <w:szCs w:val="28"/>
+        </w:rPr>
+      </w:pPr>
+    </w:p>
+    <w:p>
+      <w:pPr>
+        <w:jc w:val="center"/>
+        <w:rPr>
+          <w:rFonts w:ascii="Times New Roman" w:hAnsi="Times New Roman" w:cs="Times New Roman"/>
+          <w:sz w:val="28"/>
+          <w:szCs w:val="28"/>
+        </w:rPr>
+      </w:pPr>
+    </w:p>
+    <w:p>
+      <w:pPr>
         <w:ind w:right="-816"/>
         <w:jc w:val="center"/>
       </w:pPr>
@@ -1669,8 +1658,8 @@
         </w:rPr>
         <w:drawing>
           <wp:inline distT="0" distB="0" distL="0" distR="0">
-            <wp:extent cx="3581400" cy="8532495"/>
-            <wp:effectExtent l="0" t="0" r="0" b="0"/>
+            <wp:extent cx="4343190" cy="8895080"/>
+            <wp:effectExtent l="0" t="0" r="635" b="1270"/>
             <wp:docPr id="2" name="Picture 5"/>
             <wp:cNvGraphicFramePr>
               <a:graphicFrameLocks xmlns:a="http://schemas.openxmlformats.org/drawingml/2006/main" noChangeAspect="1"/>
@@ -1693,7 +1682,7 @@
                   <pic:spPr bwMode="auto">
                     <a:xfrm>
                       <a:off x="0" y="0"/>
-                      <a:ext cx="3581400" cy="8532495"/>
+                      <a:ext cx="4353519" cy="8916234"/>
                     </a:xfrm>
                     <a:prstGeom prst="rect">
                       <a:avLst/>
@@ -1791,6 +1780,7 @@
           <w:noProof/>
           <w:lang w:val="uk-UA" w:eastAsia="uk-UA"/>
         </w:rPr>
+        <w:lastRenderedPageBreak/>
         <w:drawing>
           <wp:inline distT="0" distB="0" distL="0" distR="0">
             <wp:extent cx="4714875" cy="8557260"/>
@@ -1863,6 +1853,7 @@
           <w:szCs w:val="28"/>
           <w:lang w:val="uk-UA"/>
         </w:rPr>
+        <w:lastRenderedPageBreak/>
         <w:t xml:space="preserve">2.2 </w:t>
       </w:r>
       <w:r>
@@ -1991,6 +1982,7 @@
           <w:sz w:val="28"/>
           <w:szCs w:val="28"/>
         </w:rPr>
+        <w:lastRenderedPageBreak/>
         <w:t xml:space="preserve">3.1 </w:t>
       </w:r>
       <w:r>
@@ -2193,6 +2185,7 @@
           <w:sz w:val="28"/>
           <w:szCs w:val="28"/>
         </w:rPr>
+        <w:lastRenderedPageBreak/>
         <w:t xml:space="preserve">3.2 </w:t>
       </w:r>
       <w:r>
@@ -2498,6 +2491,7 @@
           <w:szCs w:val="28"/>
           <w:lang w:val="uk-UA"/>
         </w:rPr>
+        <w:lastRenderedPageBreak/>
         <w:t>Висновок</w:t>
       </w:r>
     </w:p>
@@ -2698,7 +2692,7 @@
 </file>
 
 <file path=word/endnotes.xml><?xml version="1.0" encoding="utf-8"?>
-<w:endnotes xmlns:wpc="http://schemas.microsoft.com/office/word/2010/wordprocessingCanvas" xmlns:cx="http://schemas.microsoft.com/office/drawing/2014/chartex" xmlns:cx1="http://schemas.microsoft.com/office/drawing/2015/9/8/chartex" xmlns:mc="http://schemas.openxmlformats.org/markup-compatibility/2006" xmlns:o="urn:schemas-microsoft-com:office:office" xmlns:r="http://schemas.openxmlformats.org/officeDocument/2006/relationships" xmlns:m="http://schemas.openxmlformats.org/officeDocument/2006/math" xmlns:v="urn:schemas-microsoft-com:vml" xmlns:wp14="http://schemas.microsoft.com/office/word/2010/wordprocessingDrawing" xmlns:wp="http://schemas.openxmlformats.org/drawingml/2006/wordprocessingDrawing" xmlns:w10="urn:schemas-microsoft-com:office:word" xmlns:w="http://schemas.openxmlformats.org/wordprocessingml/2006/main" xmlns:w14="http://schemas.microsoft.com/office/word/2010/wordml" xmlns:w15="http://schemas.microsoft.com/office/word/2012/wordml" xmlns:w16se="http://schemas.microsoft.com/office/word/2015/wordml/symex" xmlns:wpg="http://schemas.microsoft.com/office/word/2010/wordprocessingGroup" xmlns:wpi="http://schemas.microsoft.com/office/word/2010/wordprocessingInk" xmlns:wne="http://schemas.microsoft.com/office/word/2006/wordml" xmlns:wps="http://schemas.microsoft.com/office/word/2010/wordprocessingShape" mc:Ignorable="w14 w15 w16se wp14">
+<w:endnotes xmlns:wpc="http://schemas.microsoft.com/office/word/2010/wordprocessingCanvas" xmlns:cx="http://schemas.microsoft.com/office/drawing/2014/chartex" xmlns:cx1="http://schemas.microsoft.com/office/drawing/2015/9/8/chartex" xmlns:cx2="http://schemas.microsoft.com/office/drawing/2015/10/21/chartex" xmlns:cx3="http://schemas.microsoft.com/office/drawing/2016/5/9/chartex" xmlns:cx4="http://schemas.microsoft.com/office/drawing/2016/5/10/chartex" xmlns:cx5="http://schemas.microsoft.com/office/drawing/2016/5/11/chartex" xmlns:cx6="http://schemas.microsoft.com/office/drawing/2016/5/12/chartex" xmlns:cx7="http://schemas.microsoft.com/office/drawing/2016/5/13/chartex" xmlns:cx8="http://schemas.microsoft.com/office/drawing/2016/5/14/chartex" xmlns:mc="http://schemas.openxmlformats.org/markup-compatibility/2006" xmlns:aink="http://schemas.microsoft.com/office/drawing/2016/ink" xmlns:am3d="http://schemas.microsoft.com/office/drawing/2017/model3d" xmlns:o="urn:schemas-microsoft-com:office:office" xmlns:r="http://schemas.openxmlformats.org/officeDocument/2006/relationships" xmlns:m="http://schemas.openxmlformats.org/officeDocument/2006/math" xmlns:v="urn:schemas-microsoft-com:vml" xmlns:wp14="http://schemas.microsoft.com/office/word/2010/wordprocessingDrawing" xmlns:wp="http://schemas.openxmlformats.org/drawingml/2006/wordprocessingDrawing" xmlns:w10="urn:schemas-microsoft-com:office:word" xmlns:w="http://schemas.openxmlformats.org/wordprocessingml/2006/main" xmlns:w14="http://schemas.microsoft.com/office/word/2010/wordml" xmlns:w15="http://schemas.microsoft.com/office/word/2012/wordml" xmlns:w16cid="http://schemas.microsoft.com/office/word/2016/wordml/cid" xmlns:w16se="http://schemas.microsoft.com/office/word/2015/wordml/symex" xmlns:wpg="http://schemas.microsoft.com/office/word/2010/wordprocessingGroup" xmlns:wpi="http://schemas.microsoft.com/office/word/2010/wordprocessingInk" xmlns:wne="http://schemas.microsoft.com/office/word/2006/wordml" xmlns:wps="http://schemas.microsoft.com/office/word/2010/wordprocessingShape" mc:Ignorable="w14 w15 w16se w16cid wp14">
   <w:endnote w:type="separator" w:id="-1">
     <w:p>
       <w:pPr>
@@ -2723,7 +2717,7 @@
 </file>
 
 <file path=word/footnotes.xml><?xml version="1.0" encoding="utf-8"?>
-<w:footnotes xmlns:wpc="http://schemas.microsoft.com/office/word/2010/wordprocessingCanvas" xmlns:cx="http://schemas.microsoft.com/office/drawing/2014/chartex" xmlns:cx1="http://schemas.microsoft.com/office/drawing/2015/9/8/chartex" xmlns:mc="http://schemas.openxmlformats.org/markup-compatibility/2006" xmlns:o="urn:schemas-microsoft-com:office:office" xmlns:r="http://schemas.openxmlformats.org/officeDocument/2006/relationships" xmlns:m="http://schemas.openxmlformats.org/officeDocument/2006/math" xmlns:v="urn:schemas-microsoft-com:vml" xmlns:wp14="http://schemas.microsoft.com/office/word/2010/wordprocessingDrawing" xmlns:wp="http://schemas.openxmlformats.org/drawingml/2006/wordprocessingDrawing" xmlns:w10="urn:schemas-microsoft-com:office:word" xmlns:w="http://schemas.openxmlformats.org/wordprocessingml/2006/main" xmlns:w14="http://schemas.microsoft.com/office/word/2010/wordml" xmlns:w15="http://schemas.microsoft.com/office/word/2012/wordml" xmlns:w16se="http://schemas.microsoft.com/office/word/2015/wordml/symex" xmlns:wpg="http://schemas.microsoft.com/office/word/2010/wordprocessingGroup" xmlns:wpi="http://schemas.microsoft.com/office/word/2010/wordprocessingInk" xmlns:wne="http://schemas.microsoft.com/office/word/2006/wordml" xmlns:wps="http://schemas.microsoft.com/office/word/2010/wordprocessingShape" mc:Ignorable="w14 w15 w16se wp14">
+<w:footnotes xmlns:wpc="http://schemas.microsoft.com/office/word/2010/wordprocessingCanvas" xmlns:cx="http://schemas.microsoft.com/office/drawing/2014/chartex" xmlns:cx1="http://schemas.microsoft.com/office/drawing/2015/9/8/chartex" xmlns:cx2="http://schemas.microsoft.com/office/drawing/2015/10/21/chartex" xmlns:cx3="http://schemas.microsoft.com/office/drawing/2016/5/9/chartex" xmlns:cx4="http://schemas.microsoft.com/office/drawing/2016/5/10/chartex" xmlns:cx5="http://schemas.microsoft.com/office/drawing/2016/5/11/chartex" xmlns:cx6="http://schemas.microsoft.com/office/drawing/2016/5/12/chartex" xmlns:cx7="http://schemas.microsoft.com/office/drawing/2016/5/13/chartex" xmlns:cx8="http://schemas.microsoft.com/office/drawing/2016/5/14/chartex" xmlns:mc="http://schemas.openxmlformats.org/markup-compatibility/2006" xmlns:aink="http://schemas.microsoft.com/office/drawing/2016/ink" xmlns:am3d="http://schemas.microsoft.com/office/drawing/2017/model3d" xmlns:o="urn:schemas-microsoft-com:office:office" xmlns:r="http://schemas.openxmlformats.org/officeDocument/2006/relationships" xmlns:m="http://schemas.openxmlformats.org/officeDocument/2006/math" xmlns:v="urn:schemas-microsoft-com:vml" xmlns:wp14="http://schemas.microsoft.com/office/word/2010/wordprocessingDrawing" xmlns:wp="http://schemas.openxmlformats.org/drawingml/2006/wordprocessingDrawing" xmlns:w10="urn:schemas-microsoft-com:office:word" xmlns:w="http://schemas.openxmlformats.org/wordprocessingml/2006/main" xmlns:w14="http://schemas.microsoft.com/office/word/2010/wordml" xmlns:w15="http://schemas.microsoft.com/office/word/2012/wordml" xmlns:w16cid="http://schemas.microsoft.com/office/word/2016/wordml/cid" xmlns:w16se="http://schemas.microsoft.com/office/word/2015/wordml/symex" xmlns:wpg="http://schemas.microsoft.com/office/word/2010/wordprocessingGroup" xmlns:wpi="http://schemas.microsoft.com/office/word/2010/wordprocessingInk" xmlns:wne="http://schemas.microsoft.com/office/word/2006/wordml" xmlns:wps="http://schemas.microsoft.com/office/word/2010/wordprocessingShape" mc:Ignorable="w14 w15 w16se w16cid wp14">
   <w:footnote w:type="separator" w:id="-1">
     <w:p>
       <w:pPr>
@@ -2748,7 +2742,7 @@
 </file>
 
 <file path=word/header1.xml><?xml version="1.0" encoding="utf-8"?>
-<w:hdr xmlns:wpc="http://schemas.microsoft.com/office/word/2010/wordprocessingCanvas" xmlns:cx="http://schemas.microsoft.com/office/drawing/2014/chartex" xmlns:cx1="http://schemas.microsoft.com/office/drawing/2015/9/8/chartex" xmlns:mc="http://schemas.openxmlformats.org/markup-compatibility/2006" xmlns:o="urn:schemas-microsoft-com:office:office" xmlns:r="http://schemas.openxmlformats.org/officeDocument/2006/relationships" xmlns:m="http://schemas.openxmlformats.org/officeDocument/2006/math" xmlns:v="urn:schemas-microsoft-com:vml" xmlns:wp14="http://schemas.microsoft.com/office/word/2010/wordprocessingDrawing" xmlns:wp="http://schemas.openxmlformats.org/drawingml/2006/wordprocessingDrawing" xmlns:w10="urn:schemas-microsoft-com:office:word" xmlns:w="http://schemas.openxmlformats.org/wordprocessingml/2006/main" xmlns:w14="http://schemas.microsoft.com/office/word/2010/wordml" xmlns:w15="http://schemas.microsoft.com/office/word/2012/wordml" xmlns:w16se="http://schemas.microsoft.com/office/word/2015/wordml/symex" xmlns:wpg="http://schemas.microsoft.com/office/word/2010/wordprocessingGroup" xmlns:wpi="http://schemas.microsoft.com/office/word/2010/wordprocessingInk" xmlns:wne="http://schemas.microsoft.com/office/word/2006/wordml" xmlns:wps="http://schemas.microsoft.com/office/word/2010/wordprocessingShape" mc:Ignorable="w14 w15 w16se wp14">
+<w:hdr xmlns:wpc="http://schemas.microsoft.com/office/word/2010/wordprocessingCanvas" xmlns:cx="http://schemas.microsoft.com/office/drawing/2014/chartex" xmlns:cx1="http://schemas.microsoft.com/office/drawing/2015/9/8/chartex" xmlns:cx2="http://schemas.microsoft.com/office/drawing/2015/10/21/chartex" xmlns:cx3="http://schemas.microsoft.com/office/drawing/2016/5/9/chartex" xmlns:cx4="http://schemas.microsoft.com/office/drawing/2016/5/10/chartex" xmlns:cx5="http://schemas.microsoft.com/office/drawing/2016/5/11/chartex" xmlns:cx6="http://schemas.microsoft.com/office/drawing/2016/5/12/chartex" xmlns:cx7="http://schemas.microsoft.com/office/drawing/2016/5/13/chartex" xmlns:cx8="http://schemas.microsoft.com/office/drawing/2016/5/14/chartex" xmlns:mc="http://schemas.openxmlformats.org/markup-compatibility/2006" xmlns:aink="http://schemas.microsoft.com/office/drawing/2016/ink" xmlns:am3d="http://schemas.microsoft.com/office/drawing/2017/model3d" xmlns:o="urn:schemas-microsoft-com:office:office" xmlns:r="http://schemas.openxmlformats.org/officeDocument/2006/relationships" xmlns:m="http://schemas.openxmlformats.org/officeDocument/2006/math" xmlns:v="urn:schemas-microsoft-com:vml" xmlns:wp14="http://schemas.microsoft.com/office/word/2010/wordprocessingDrawing" xmlns:wp="http://schemas.openxmlformats.org/drawingml/2006/wordprocessingDrawing" xmlns:w10="urn:schemas-microsoft-com:office:word" xmlns:w="http://schemas.openxmlformats.org/wordprocessingml/2006/main" xmlns:w14="http://schemas.microsoft.com/office/word/2010/wordml" xmlns:w15="http://schemas.microsoft.com/office/word/2012/wordml" xmlns:w16cid="http://schemas.microsoft.com/office/word/2016/wordml/cid" xmlns:w16se="http://schemas.microsoft.com/office/word/2015/wordml/symex" xmlns:wpg="http://schemas.microsoft.com/office/word/2010/wordprocessingGroup" xmlns:wpi="http://schemas.microsoft.com/office/word/2010/wordprocessingInk" xmlns:wne="http://schemas.microsoft.com/office/word/2006/wordml" xmlns:wps="http://schemas.microsoft.com/office/word/2010/wordprocessingShape" mc:Ignorable="w14 w15 w16se w16cid wp14">
   <w:sdt>
     <w:sdtPr>
       <w:id w:val="1270963826"/>
@@ -2800,7 +2794,7 @@
 </file>
 
 <file path=word/numbering.xml><?xml version="1.0" encoding="utf-8"?>
-<w:numbering xmlns:wpc="http://schemas.microsoft.com/office/word/2010/wordprocessingCanvas" xmlns:cx="http://schemas.microsoft.com/office/drawing/2014/chartex" xmlns:cx1="http://schemas.microsoft.com/office/drawing/2015/9/8/chartex" xmlns:mc="http://schemas.openxmlformats.org/markup-compatibility/2006" xmlns:o="urn:schemas-microsoft-com:office:office" xmlns:r="http://schemas.openxmlformats.org/officeDocument/2006/relationships" xmlns:m="http://schemas.openxmlformats.org/officeDocument/2006/math" xmlns:v="urn:schemas-microsoft-com:vml" xmlns:wp14="http://schemas.microsoft.com/office/word/2010/wordprocessingDrawing" xmlns:wp="http://schemas.openxmlformats.org/drawingml/2006/wordprocessingDrawing" xmlns:w10="urn:schemas-microsoft-com:office:word" xmlns:w="http://schemas.openxmlformats.org/wordprocessingml/2006/main" xmlns:w14="http://schemas.microsoft.com/office/word/2010/wordml" xmlns:w15="http://schemas.microsoft.com/office/word/2012/wordml" xmlns:w16se="http://schemas.microsoft.com/office/word/2015/wordml/symex" xmlns:wpg="http://schemas.microsoft.com/office/word/2010/wordprocessingGroup" xmlns:wpi="http://schemas.microsoft.com/office/word/2010/wordprocessingInk" xmlns:wne="http://schemas.microsoft.com/office/word/2006/wordml" xmlns:wps="http://schemas.microsoft.com/office/word/2010/wordprocessingShape" mc:Ignorable="w14 w15 w16se wp14">
+<w:numbering xmlns:wpc="http://schemas.microsoft.com/office/word/2010/wordprocessingCanvas" xmlns:cx="http://schemas.microsoft.com/office/drawing/2014/chartex" xmlns:cx1="http://schemas.microsoft.com/office/drawing/2015/9/8/chartex" xmlns:cx2="http://schemas.microsoft.com/office/drawing/2015/10/21/chartex" xmlns:cx3="http://schemas.microsoft.com/office/drawing/2016/5/9/chartex" xmlns:cx4="http://schemas.microsoft.com/office/drawing/2016/5/10/chartex" xmlns:cx5="http://schemas.microsoft.com/office/drawing/2016/5/11/chartex" xmlns:cx6="http://schemas.microsoft.com/office/drawing/2016/5/12/chartex" xmlns:cx7="http://schemas.microsoft.com/office/drawing/2016/5/13/chartex" xmlns:cx8="http://schemas.microsoft.com/office/drawing/2016/5/14/chartex" xmlns:mc="http://schemas.openxmlformats.org/markup-compatibility/2006" xmlns:aink="http://schemas.microsoft.com/office/drawing/2016/ink" xmlns:am3d="http://schemas.microsoft.com/office/drawing/2017/model3d" xmlns:o="urn:schemas-microsoft-com:office:office" xmlns:r="http://schemas.openxmlformats.org/officeDocument/2006/relationships" xmlns:m="http://schemas.openxmlformats.org/officeDocument/2006/math" xmlns:v="urn:schemas-microsoft-com:vml" xmlns:wp14="http://schemas.microsoft.com/office/word/2010/wordprocessingDrawing" xmlns:wp="http://schemas.openxmlformats.org/drawingml/2006/wordprocessingDrawing" xmlns:w10="urn:schemas-microsoft-com:office:word" xmlns:w="http://schemas.openxmlformats.org/wordprocessingml/2006/main" xmlns:w14="http://schemas.microsoft.com/office/word/2010/wordml" xmlns:w15="http://schemas.microsoft.com/office/word/2012/wordml" xmlns:w16cid="http://schemas.microsoft.com/office/word/2016/wordml/cid" xmlns:w16se="http://schemas.microsoft.com/office/word/2015/wordml/symex" xmlns:wpg="http://schemas.microsoft.com/office/word/2010/wordprocessingGroup" xmlns:wpi="http://schemas.microsoft.com/office/word/2010/wordprocessingInk" xmlns:wne="http://schemas.microsoft.com/office/word/2006/wordml" xmlns:wps="http://schemas.microsoft.com/office/word/2010/wordprocessingShape" mc:Ignorable="w14 w15 w16se w16cid wp14">
   <w:abstractNum w:abstractNumId="0" w15:restartNumberingAfterBreak="0">
     <w:nsid w:val="022A2146"/>
     <w:multiLevelType w:val="multilevel"/>
@@ -3081,7 +3075,7 @@
 </file>
 
 <file path=word/styles.xml><?xml version="1.0" encoding="utf-8"?>
-<w:styles xmlns:mc="http://schemas.openxmlformats.org/markup-compatibility/2006" xmlns:r="http://schemas.openxmlformats.org/officeDocument/2006/relationships" xmlns:w="http://schemas.openxmlformats.org/wordprocessingml/2006/main" xmlns:w14="http://schemas.microsoft.com/office/word/2010/wordml" xmlns:w15="http://schemas.microsoft.com/office/word/2012/wordml" xmlns:w16se="http://schemas.microsoft.com/office/word/2015/wordml/symex" mc:Ignorable="w14 w15 w16se">
+<w:styles xmlns:mc="http://schemas.openxmlformats.org/markup-compatibility/2006" xmlns:r="http://schemas.openxmlformats.org/officeDocument/2006/relationships" xmlns:w="http://schemas.openxmlformats.org/wordprocessingml/2006/main" xmlns:w14="http://schemas.microsoft.com/office/word/2010/wordml" xmlns:w15="http://schemas.microsoft.com/office/word/2012/wordml" xmlns:w16cid="http://schemas.microsoft.com/office/word/2016/wordml/cid" xmlns:w16se="http://schemas.microsoft.com/office/word/2015/wordml/symex" mc:Ignorable="w14 w15 w16se w16cid">
   <w:docDefaults>
     <w:rPrDefault>
       <w:rPr>
@@ -3093,7 +3087,7 @@
     </w:rPrDefault>
     <w:pPrDefault/>
   </w:docDefaults>
-  <w:latentStyles w:defLockedState="0" w:defUIPriority="99" w:defSemiHidden="0" w:defUnhideWhenUsed="0" w:defQFormat="0" w:count="371">
+  <w:latentStyles w:defLockedState="0" w:defUIPriority="99" w:defSemiHidden="0" w:defUnhideWhenUsed="0" w:defQFormat="0" w:count="375">
     <w:lsdException w:name="Normal" w:uiPriority="0" w:qFormat="1"/>
     <w:lsdException w:name="heading 1" w:uiPriority="9" w:qFormat="1"/>
     <w:lsdException w:name="heading 2" w:semiHidden="1" w:uiPriority="9" w:unhideWhenUsed="1" w:qFormat="1"/>
@@ -3199,7 +3193,6 @@
     <w:lsdException w:name="HTML Sample" w:semiHidden="1" w:unhideWhenUsed="1"/>
     <w:lsdException w:name="HTML Typewriter" w:semiHidden="1" w:unhideWhenUsed="1"/>
     <w:lsdException w:name="HTML Variable" w:semiHidden="1" w:unhideWhenUsed="1"/>
-    <w:lsdException w:name="Normal Table" w:semiHidden="1" w:unhideWhenUsed="1"/>
     <w:lsdException w:name="annotation subject" w:semiHidden="1" w:unhideWhenUsed="1"/>
     <w:lsdException w:name="No List" w:semiHidden="1" w:unhideWhenUsed="1"/>
     <w:lsdException w:name="Outline List 1" w:semiHidden="1" w:unhideWhenUsed="1"/>
@@ -3243,10 +3236,8 @@
     <w:lsdException w:name="Table Elegant" w:semiHidden="1" w:unhideWhenUsed="1"/>
     <w:lsdException w:name="Table Professional" w:semiHidden="1" w:unhideWhenUsed="1"/>
     <w:lsdException w:name="Table Subtle 1" w:semiHidden="1" w:unhideWhenUsed="1"/>
-    <w:lsdException w:name="Table Subtle 2" w:semiHidden="1" w:unhideWhenUsed="1"/>
     <w:lsdException w:name="Table Web 1" w:semiHidden="1" w:unhideWhenUsed="1"/>
     <w:lsdException w:name="Table Web 2" w:semiHidden="1" w:unhideWhenUsed="1"/>
-    <w:lsdException w:name="Table Web 3" w:semiHidden="1" w:unhideWhenUsed="1"/>
     <w:lsdException w:name="Balloon Text" w:semiHidden="1" w:unhideWhenUsed="1"/>
     <w:lsdException w:name="Table Grid" w:uiPriority="39"/>
     <w:lsdException w:name="Table Theme" w:semiHidden="1" w:unhideWhenUsed="1"/>
@@ -3465,6 +3456,10 @@
     <w:lsdException w:name="List Table 5 Dark Accent 6" w:uiPriority="50"/>
     <w:lsdException w:name="List Table 6 Colorful Accent 6" w:uiPriority="51"/>
     <w:lsdException w:name="List Table 7 Colorful Accent 6" w:uiPriority="52"/>
+    <w:lsdException w:name="Mention" w:semiHidden="1" w:unhideWhenUsed="1"/>
+    <w:lsdException w:name="Smart Hyperlink" w:semiHidden="1" w:unhideWhenUsed="1"/>
+    <w:lsdException w:name="Hashtag" w:semiHidden="1" w:unhideWhenUsed="1"/>
+    <w:lsdException w:name="Unresolved Mention" w:semiHidden="1" w:unhideWhenUsed="1"/>
   </w:latentStyles>
   <w:style w:type="paragraph" w:default="1" w:styleId="a">
     <w:name w:val="Normal"/>
@@ -3964,7 +3959,7 @@
 </file>
 
 <file path=customXml/itemProps1.xml><?xml version="1.0" encoding="utf-8"?>
-<ds:datastoreItem xmlns:ds="http://schemas.openxmlformats.org/officeDocument/2006/customXml" ds:itemID="{CC055CC0-5E33-4BAE-A773-B8CC7D929371}">
+<ds:datastoreItem xmlns:ds="http://schemas.openxmlformats.org/officeDocument/2006/customXml" ds:itemID="{97911ECD-FF45-45A7-BD93-4DB1487069DB}">
   <ds:schemaRefs>
     <ds:schemaRef ds:uri="http://schemas.openxmlformats.org/officeDocument/2006/bibliography"/>
   </ds:schemaRefs>

</xml_diff>